<commit_message>
Fix routes + Documents
</commit_message>
<xml_diff>
--- a/03_Documents/01_Group info.docx
+++ b/03_Documents/01_Group info.docx
@@ -3,9 +3,338 @@
 <w:document xmlns:wpc="http://schemas.microsoft.com/office/word/2010/wordprocessingCanvas" xmlns:mc="http://schemas.openxmlformats.org/markup-compatibility/2006" xmlns:o="urn:schemas-microsoft-com:office:office" xmlns:r="http://schemas.openxmlformats.org/officeDocument/2006/relationships" xmlns:m="http://schemas.openxmlformats.org/officeDocument/2006/math" xmlns:v="urn:schemas-microsoft-com:vml" xmlns:wp14="http://schemas.microsoft.com/office/word/2010/wordprocessingDrawing" xmlns:wp="http://schemas.openxmlformats.org/drawingml/2006/wordprocessingDrawing" xmlns:w10="urn:schemas-microsoft-com:office:word" xmlns:w="http://schemas.openxmlformats.org/wordprocessingml/2006/main" xmlns:w14="http://schemas.microsoft.com/office/word/2010/wordml" xmlns:wpg="http://schemas.microsoft.com/office/word/2010/wordprocessingGroup" xmlns:wpi="http://schemas.microsoft.com/office/word/2010/wordprocessingInk" xmlns:wne="http://schemas.microsoft.com/office/word/2006/wordml" xmlns:wps="http://schemas.microsoft.com/office/word/2010/wordprocessingShape" mc:Ignorable="w14 wp14">
   <w:body>
     <w:p>
-      <w:bookmarkStart w:id="0" w:name="_GoBack"/>
-      <w:bookmarkEnd w:id="0"/>
+      <w:pPr>
+        <w:pStyle w:val="Title"/>
+        <w:jc w:val="center"/>
+      </w:pPr>
+      <w:proofErr w:type="spellStart"/>
+      <w:r>
+        <w:t>Thông</w:t>
+      </w:r>
+      <w:proofErr w:type="spellEnd"/>
+      <w:r>
+        <w:t xml:space="preserve"> tin </w:t>
+      </w:r>
+      <w:proofErr w:type="spellStart"/>
+      <w:r>
+        <w:t>nhóm</w:t>
+      </w:r>
+      <w:proofErr w:type="spellEnd"/>
     </w:p>
+    <w:tbl>
+      <w:tblPr>
+        <w:tblStyle w:val="TableGrid"/>
+        <w:tblW w:w="0" w:type="auto"/>
+        <w:tblLook w:val="04A0" w:firstRow="1" w:lastRow="0" w:firstColumn="1" w:lastColumn="0" w:noHBand="0" w:noVBand="1"/>
+      </w:tblPr>
+      <w:tblGrid>
+        <w:gridCol w:w="1008"/>
+        <w:gridCol w:w="2250"/>
+        <w:gridCol w:w="5040"/>
+        <w:gridCol w:w="1278"/>
+      </w:tblGrid>
+      <w:tr>
+        <w:tc>
+          <w:tcPr>
+            <w:tcW w:w="1008" w:type="dxa"/>
+            <w:shd w:val="clear" w:color="auto" w:fill="8DB3E2" w:themeFill="text2" w:themeFillTint="66"/>
+          </w:tcPr>
+          <w:p>
+            <w:pPr>
+              <w:jc w:val="center"/>
+              <w:rPr>
+                <w:b/>
+              </w:rPr>
+            </w:pPr>
+            <w:r>
+              <w:rPr>
+                <w:b/>
+              </w:rPr>
+              <w:t>MSSV</w:t>
+            </w:r>
+          </w:p>
+        </w:tc>
+        <w:tc>
+          <w:tcPr>
+            <w:tcW w:w="2250" w:type="dxa"/>
+            <w:shd w:val="clear" w:color="auto" w:fill="8DB3E2" w:themeFill="text2" w:themeFillTint="66"/>
+          </w:tcPr>
+          <w:p>
+            <w:pPr>
+              <w:jc w:val="center"/>
+              <w:rPr>
+                <w:b/>
+              </w:rPr>
+            </w:pPr>
+            <w:proofErr w:type="spellStart"/>
+            <w:r>
+              <w:rPr>
+                <w:b/>
+              </w:rPr>
+              <w:t>Họ</w:t>
+            </w:r>
+            <w:proofErr w:type="spellEnd"/>
+            <w:r>
+              <w:rPr>
+                <w:b/>
+              </w:rPr>
+              <w:t xml:space="preserve"> </w:t>
+            </w:r>
+            <w:proofErr w:type="spellStart"/>
+            <w:r>
+              <w:rPr>
+                <w:b/>
+              </w:rPr>
+              <w:t>Tên</w:t>
+            </w:r>
+            <w:proofErr w:type="spellEnd"/>
+          </w:p>
+        </w:tc>
+        <w:tc>
+          <w:tcPr>
+            <w:tcW w:w="5040" w:type="dxa"/>
+            <w:shd w:val="clear" w:color="auto" w:fill="8DB3E2" w:themeFill="text2" w:themeFillTint="66"/>
+          </w:tcPr>
+          <w:p>
+            <w:pPr>
+              <w:jc w:val="center"/>
+              <w:rPr>
+                <w:b/>
+              </w:rPr>
+            </w:pPr>
+            <w:proofErr w:type="spellStart"/>
+            <w:r>
+              <w:rPr>
+                <w:b/>
+              </w:rPr>
+              <w:t>Công</w:t>
+            </w:r>
+            <w:proofErr w:type="spellEnd"/>
+            <w:r>
+              <w:rPr>
+                <w:b/>
+              </w:rPr>
+              <w:t xml:space="preserve"> </w:t>
+            </w:r>
+            <w:proofErr w:type="spellStart"/>
+            <w:r>
+              <w:rPr>
+                <w:b/>
+              </w:rPr>
+              <w:t>việc</w:t>
+            </w:r>
+            <w:proofErr w:type="spellEnd"/>
+          </w:p>
+        </w:tc>
+        <w:tc>
+          <w:tcPr>
+            <w:tcW w:w="1278" w:type="dxa"/>
+            <w:shd w:val="clear" w:color="auto" w:fill="8DB3E2" w:themeFill="text2" w:themeFillTint="66"/>
+          </w:tcPr>
+          <w:p>
+            <w:pPr>
+              <w:jc w:val="center"/>
+              <w:rPr>
+                <w:b/>
+              </w:rPr>
+            </w:pPr>
+            <w:proofErr w:type="spellStart"/>
+            <w:r>
+              <w:rPr>
+                <w:b/>
+              </w:rPr>
+              <w:t>Tiến</w:t>
+            </w:r>
+            <w:proofErr w:type="spellEnd"/>
+            <w:r>
+              <w:rPr>
+                <w:b/>
+              </w:rPr>
+              <w:t xml:space="preserve"> </w:t>
+            </w:r>
+            <w:proofErr w:type="spellStart"/>
+            <w:r>
+              <w:rPr>
+                <w:b/>
+              </w:rPr>
+              <w:t>độ</w:t>
+            </w:r>
+            <w:proofErr w:type="spellEnd"/>
+          </w:p>
+        </w:tc>
+      </w:tr>
+      <w:tr>
+        <w:tc>
+          <w:tcPr>
+            <w:tcW w:w="1008" w:type="dxa"/>
+          </w:tcPr>
+          <w:p>
+            <w:r>
+              <w:t>1412263</w:t>
+            </w:r>
+          </w:p>
+        </w:tc>
+        <w:tc>
+          <w:tcPr>
+            <w:tcW w:w="2250" w:type="dxa"/>
+          </w:tcPr>
+          <w:p>
+            <w:proofErr w:type="spellStart"/>
+            <w:r>
+              <w:t>Nguyễn</w:t>
+            </w:r>
+            <w:proofErr w:type="spellEnd"/>
+            <w:r>
+              <w:t xml:space="preserve"> </w:t>
+            </w:r>
+            <w:proofErr w:type="spellStart"/>
+            <w:r>
+              <w:t>Huy</w:t>
+            </w:r>
+            <w:proofErr w:type="spellEnd"/>
+            <w:r>
+              <w:t xml:space="preserve"> </w:t>
+            </w:r>
+            <w:proofErr w:type="spellStart"/>
+            <w:r>
+              <w:t>Khôi</w:t>
+            </w:r>
+            <w:proofErr w:type="spellEnd"/>
+          </w:p>
+        </w:tc>
+        <w:tc>
+          <w:tcPr>
+            <w:tcW w:w="5040" w:type="dxa"/>
+          </w:tcPr>
+          <w:p>
+            <w:proofErr w:type="spellStart"/>
+            <w:r>
+              <w:t>Lên</w:t>
+            </w:r>
+            <w:proofErr w:type="spellEnd"/>
+            <w:r>
+              <w:t xml:space="preserve"> ý </w:t>
+            </w:r>
+            <w:proofErr w:type="spellStart"/>
+            <w:r>
+              <w:t>tưởng</w:t>
+            </w:r>
+            <w:proofErr w:type="spellEnd"/>
+            <w:r>
+              <w:t xml:space="preserve">, database, </w:t>
+            </w:r>
+            <w:proofErr w:type="spellStart"/>
+            <w:r>
+              <w:t>xử</w:t>
+            </w:r>
+            <w:proofErr w:type="spellEnd"/>
+            <w:r>
+              <w:t xml:space="preserve"> </w:t>
+            </w:r>
+            <w:proofErr w:type="spellStart"/>
+            <w:r>
+              <w:t>lý</w:t>
+            </w:r>
+            <w:proofErr w:type="spellEnd"/>
+            <w:r>
+              <w:t xml:space="preserve"> Models, Controllers</w:t>
+            </w:r>
+          </w:p>
+        </w:tc>
+        <w:tc>
+          <w:tcPr>
+            <w:tcW w:w="1278" w:type="dxa"/>
+          </w:tcPr>
+          <w:p>
+            <w:r>
+              <w:t>100%</w:t>
+            </w:r>
+          </w:p>
+        </w:tc>
+      </w:tr>
+      <w:tr>
+        <w:tc>
+          <w:tcPr>
+            <w:tcW w:w="1008" w:type="dxa"/>
+          </w:tcPr>
+          <w:p/>
+        </w:tc>
+        <w:tc>
+          <w:tcPr>
+            <w:tcW w:w="2250" w:type="dxa"/>
+          </w:tcPr>
+          <w:p/>
+        </w:tc>
+        <w:tc>
+          <w:tcPr>
+            <w:tcW w:w="5040" w:type="dxa"/>
+          </w:tcPr>
+          <w:p/>
+        </w:tc>
+        <w:tc>
+          <w:tcPr>
+            <w:tcW w:w="1278" w:type="dxa"/>
+          </w:tcPr>
+          <w:p/>
+        </w:tc>
+      </w:tr>
+      <w:tr>
+        <w:tc>
+          <w:tcPr>
+            <w:tcW w:w="1008" w:type="dxa"/>
+          </w:tcPr>
+          <w:p/>
+        </w:tc>
+        <w:tc>
+          <w:tcPr>
+            <w:tcW w:w="2250" w:type="dxa"/>
+          </w:tcPr>
+          <w:p/>
+        </w:tc>
+        <w:tc>
+          <w:tcPr>
+            <w:tcW w:w="5040" w:type="dxa"/>
+          </w:tcPr>
+          <w:p/>
+        </w:tc>
+        <w:tc>
+          <w:tcPr>
+            <w:tcW w:w="1278" w:type="dxa"/>
+          </w:tcPr>
+          <w:p/>
+        </w:tc>
+      </w:tr>
+      <w:tr>
+        <w:tc>
+          <w:tcPr>
+            <w:tcW w:w="1008" w:type="dxa"/>
+          </w:tcPr>
+          <w:p/>
+        </w:tc>
+        <w:tc>
+          <w:tcPr>
+            <w:tcW w:w="2250" w:type="dxa"/>
+          </w:tcPr>
+          <w:p/>
+        </w:tc>
+        <w:tc>
+          <w:tcPr>
+            <w:tcW w:w="5040" w:type="dxa"/>
+          </w:tcPr>
+          <w:p>
+            <w:bookmarkStart w:id="0" w:name="_GoBack"/>
+            <w:bookmarkEnd w:id="0"/>
+          </w:p>
+        </w:tc>
+        <w:tc>
+          <w:tcPr>
+            <w:tcW w:w="1278" w:type="dxa"/>
+          </w:tcPr>
+          <w:p/>
+        </w:tc>
+      </w:tr>
+    </w:tbl>
+    <w:p/>
     <w:sectPr>
       <w:pgSz w:w="12240" w:h="15840"/>
       <w:pgMar w:top="1440" w:right="1440" w:bottom="1440" w:left="1440" w:header="720" w:footer="720" w:gutter="0"/>
@@ -203,6 +532,71 @@
     <w:semiHidden/>
     <w:unhideWhenUsed/>
   </w:style>
+  <w:style w:type="paragraph" w:styleId="Title">
+    <w:name w:val="Title"/>
+    <w:basedOn w:val="Normal"/>
+    <w:next w:val="Normal"/>
+    <w:link w:val="TitleChar"/>
+    <w:uiPriority w:val="10"/>
+    <w:qFormat/>
+    <w:rsid w:val="00F77724"/>
+    <w:pPr>
+      <w:pBdr>
+        <w:bottom w:val="single" w:sz="8" w:space="4" w:color="4F81BD" w:themeColor="accent1"/>
+      </w:pBdr>
+      <w:spacing w:after="300" w:line="240" w:lineRule="auto"/>
+      <w:contextualSpacing/>
+    </w:pPr>
+    <w:rPr>
+      <w:rFonts w:asciiTheme="majorHAnsi" w:eastAsiaTheme="majorEastAsia" w:hAnsiTheme="majorHAnsi" w:cstheme="majorBidi"/>
+      <w:color w:val="17365D" w:themeColor="text2" w:themeShade="BF"/>
+      <w:spacing w:val="5"/>
+      <w:kern w:val="28"/>
+      <w:sz w:val="52"/>
+      <w:szCs w:val="52"/>
+    </w:rPr>
+  </w:style>
+  <w:style w:type="character" w:customStyle="1" w:styleId="TitleChar">
+    <w:name w:val="Title Char"/>
+    <w:basedOn w:val="DefaultParagraphFont"/>
+    <w:link w:val="Title"/>
+    <w:uiPriority w:val="10"/>
+    <w:rsid w:val="00F77724"/>
+    <w:rPr>
+      <w:rFonts w:asciiTheme="majorHAnsi" w:eastAsiaTheme="majorEastAsia" w:hAnsiTheme="majorHAnsi" w:cstheme="majorBidi"/>
+      <w:color w:val="17365D" w:themeColor="text2" w:themeShade="BF"/>
+      <w:spacing w:val="5"/>
+      <w:kern w:val="28"/>
+      <w:sz w:val="52"/>
+      <w:szCs w:val="52"/>
+    </w:rPr>
+  </w:style>
+  <w:style w:type="table" w:styleId="TableGrid">
+    <w:name w:val="Table Grid"/>
+    <w:basedOn w:val="TableNormal"/>
+    <w:uiPriority w:val="59"/>
+    <w:rsid w:val="00F77724"/>
+    <w:pPr>
+      <w:spacing w:after="0" w:line="240" w:lineRule="auto"/>
+    </w:pPr>
+    <w:tblPr>
+      <w:tblInd w:w="0" w:type="dxa"/>
+      <w:tblBorders>
+        <w:top w:val="single" w:sz="4" w:space="0" w:color="auto"/>
+        <w:left w:val="single" w:sz="4" w:space="0" w:color="auto"/>
+        <w:bottom w:val="single" w:sz="4" w:space="0" w:color="auto"/>
+        <w:right w:val="single" w:sz="4" w:space="0" w:color="auto"/>
+        <w:insideH w:val="single" w:sz="4" w:space="0" w:color="auto"/>
+        <w:insideV w:val="single" w:sz="4" w:space="0" w:color="auto"/>
+      </w:tblBorders>
+      <w:tblCellMar>
+        <w:top w:w="0" w:type="dxa"/>
+        <w:left w:w="108" w:type="dxa"/>
+        <w:bottom w:w="0" w:type="dxa"/>
+        <w:right w:w="108" w:type="dxa"/>
+      </w:tblCellMar>
+    </w:tblPr>
+  </w:style>
 </w:styles>
 </file>
 
@@ -392,6 +786,71 @@
     <w:uiPriority w:val="99"/>
     <w:semiHidden/>
     <w:unhideWhenUsed/>
+  </w:style>
+  <w:style w:type="paragraph" w:styleId="Title">
+    <w:name w:val="Title"/>
+    <w:basedOn w:val="Normal"/>
+    <w:next w:val="Normal"/>
+    <w:link w:val="TitleChar"/>
+    <w:uiPriority w:val="10"/>
+    <w:qFormat/>
+    <w:rsid w:val="00F77724"/>
+    <w:pPr>
+      <w:pBdr>
+        <w:bottom w:val="single" w:sz="8" w:space="4" w:color="4F81BD" w:themeColor="accent1"/>
+      </w:pBdr>
+      <w:spacing w:after="300" w:line="240" w:lineRule="auto"/>
+      <w:contextualSpacing/>
+    </w:pPr>
+    <w:rPr>
+      <w:rFonts w:asciiTheme="majorHAnsi" w:eastAsiaTheme="majorEastAsia" w:hAnsiTheme="majorHAnsi" w:cstheme="majorBidi"/>
+      <w:color w:val="17365D" w:themeColor="text2" w:themeShade="BF"/>
+      <w:spacing w:val="5"/>
+      <w:kern w:val="28"/>
+      <w:sz w:val="52"/>
+      <w:szCs w:val="52"/>
+    </w:rPr>
+  </w:style>
+  <w:style w:type="character" w:customStyle="1" w:styleId="TitleChar">
+    <w:name w:val="Title Char"/>
+    <w:basedOn w:val="DefaultParagraphFont"/>
+    <w:link w:val="Title"/>
+    <w:uiPriority w:val="10"/>
+    <w:rsid w:val="00F77724"/>
+    <w:rPr>
+      <w:rFonts w:asciiTheme="majorHAnsi" w:eastAsiaTheme="majorEastAsia" w:hAnsiTheme="majorHAnsi" w:cstheme="majorBidi"/>
+      <w:color w:val="17365D" w:themeColor="text2" w:themeShade="BF"/>
+      <w:spacing w:val="5"/>
+      <w:kern w:val="28"/>
+      <w:sz w:val="52"/>
+      <w:szCs w:val="52"/>
+    </w:rPr>
+  </w:style>
+  <w:style w:type="table" w:styleId="TableGrid">
+    <w:name w:val="Table Grid"/>
+    <w:basedOn w:val="TableNormal"/>
+    <w:uiPriority w:val="59"/>
+    <w:rsid w:val="00F77724"/>
+    <w:pPr>
+      <w:spacing w:after="0" w:line="240" w:lineRule="auto"/>
+    </w:pPr>
+    <w:tblPr>
+      <w:tblInd w:w="0" w:type="dxa"/>
+      <w:tblBorders>
+        <w:top w:val="single" w:sz="4" w:space="0" w:color="auto"/>
+        <w:left w:val="single" w:sz="4" w:space="0" w:color="auto"/>
+        <w:bottom w:val="single" w:sz="4" w:space="0" w:color="auto"/>
+        <w:right w:val="single" w:sz="4" w:space="0" w:color="auto"/>
+        <w:insideH w:val="single" w:sz="4" w:space="0" w:color="auto"/>
+        <w:insideV w:val="single" w:sz="4" w:space="0" w:color="auto"/>
+      </w:tblBorders>
+      <w:tblCellMar>
+        <w:top w:w="0" w:type="dxa"/>
+        <w:left w:w="108" w:type="dxa"/>
+        <w:bottom w:w="0" w:type="dxa"/>
+        <w:right w:w="108" w:type="dxa"/>
+      </w:tblCellMar>
+    </w:tblPr>
   </w:style>
 </w:styles>
 </file>

</xml_diff>